<commit_message>
Update(Evaluacion de las variables for evaluate status acounting)
</commit_message>
<xml_diff>
--- a/Status Acounting.docx
+++ b/Status Acounting.docx
@@ -3423,7 +3423,7 @@
         <w:rPr>
           <w:rFonts w:ascii="Segoe UI" w:hAnsi="Segoe UI" w:cs="Segoe UI"/>
           <w:bCs/>
-          <w:lang w:val="es-ES"/>
+          <w:lang w:val="en-US"/>
         </w:rPr>
       </w:pPr>
       <w:r>
@@ -3497,15 +3497,7 @@
           <w:lang w:val="en-US"/>
         </w:rPr>
         <w:lastRenderedPageBreak/>
-        <w:t>Evaluation Methodology</w:t>
-      </w:r>
-      <w:r>
-        <w:rPr>
-          <w:rFonts w:ascii="Segoe UI" w:hAnsi="Segoe UI" w:cs="Segoe UI"/>
-          <w:b/>
-          <w:lang w:val="en-US"/>
-        </w:rPr>
-        <w:t xml:space="preserve"> </w:t>
+        <w:t xml:space="preserve">Evaluation Methodology </w:t>
       </w:r>
     </w:p>
     <w:p>
@@ -4014,6 +4006,222 @@
     <w:p>
       <w:pPr>
         <w:pStyle w:val="Prrafodelista"/>
+        <w:ind w:left="1080"/>
+        <w:jc w:val="both"/>
+        <w:rPr>
+          <w:rFonts w:ascii="Segoe UI" w:hAnsi="Segoe UI" w:cs="Segoe UI"/>
+          <w:bCs/>
+          <w:lang w:val="en-US"/>
+        </w:rPr>
+      </w:pPr>
+      <w:r>
+        <w:rPr>
+          <w:rFonts w:ascii="Segoe UI" w:hAnsi="Segoe UI" w:cs="Segoe UI"/>
+          <w:bCs/>
+          <w:lang w:val="en-US"/>
+        </w:rPr>
+        <w:t>To evaluate this variable, the fulfilled requirements and those planned up to the date are determined:</w:t>
+      </w:r>
+    </w:p>
+    <w:tbl>
+      <w:tblPr>
+        <w:tblStyle w:val="Tablaconcuadrcula"/>
+        <w:tblW w:w="0" w:type="auto"/>
+        <w:tblInd w:w="708" w:type="dxa"/>
+        <w:tblLook w:val="04A0" w:firstRow="1" w:lastRow="0" w:firstColumn="1" w:lastColumn="0" w:noHBand="0" w:noVBand="1"/>
+      </w:tblPr>
+      <w:tblGrid>
+        <w:gridCol w:w="2706"/>
+        <w:gridCol w:w="2707"/>
+        <w:gridCol w:w="2707"/>
+      </w:tblGrid>
+      <w:tr>
+        <w:tc>
+          <w:tcPr>
+            <w:tcW w:w="2942" w:type="dxa"/>
+          </w:tcPr>
+          <w:p>
+            <w:pPr>
+              <w:jc w:val="both"/>
+              <w:rPr>
+                <w:rFonts w:ascii="Segoe UI" w:hAnsi="Segoe UI" w:cs="Segoe UI"/>
+                <w:bCs/>
+              </w:rPr>
+            </w:pPr>
+            <w:proofErr w:type="spellStart"/>
+            <w:r>
+              <w:rPr>
+                <w:rFonts w:ascii="Segoe UI" w:hAnsi="Segoe UI" w:cs="Segoe UI"/>
+                <w:bCs/>
+              </w:rPr>
+              <w:t>A</w:t>
+            </w:r>
+            <w:r>
+              <w:rPr>
+                <w:rFonts w:ascii="Segoe UI" w:hAnsi="Segoe UI" w:cs="Segoe UI"/>
+                <w:bCs/>
+              </w:rPr>
+              <w:t>c</w:t>
+            </w:r>
+            <w:r>
+              <w:rPr>
+                <w:rFonts w:ascii="Segoe UI" w:hAnsi="Segoe UI" w:cs="Segoe UI"/>
+                <w:bCs/>
+              </w:rPr>
+              <w:t>ceptable</w:t>
+            </w:r>
+            <w:proofErr w:type="spellEnd"/>
+          </w:p>
+        </w:tc>
+        <w:tc>
+          <w:tcPr>
+            <w:tcW w:w="2943" w:type="dxa"/>
+          </w:tcPr>
+          <w:p>
+            <w:pPr>
+              <w:jc w:val="both"/>
+              <w:rPr>
+                <w:rFonts w:ascii="Segoe UI" w:hAnsi="Segoe UI" w:cs="Segoe UI"/>
+                <w:bCs/>
+              </w:rPr>
+            </w:pPr>
+            <w:r>
+              <w:rPr>
+                <w:rFonts w:ascii="Segoe UI" w:hAnsi="Segoe UI" w:cs="Segoe UI"/>
+                <w:bCs/>
+              </w:rPr>
+              <w:t>Negativ</w:t>
+            </w:r>
+            <w:r>
+              <w:rPr>
+                <w:rFonts w:ascii="Segoe UI" w:hAnsi="Segoe UI" w:cs="Segoe UI"/>
+                <w:bCs/>
+              </w:rPr>
+              <w:t>e</w:t>
+            </w:r>
+            <w:r>
+              <w:rPr>
+                <w:rFonts w:ascii="Segoe UI" w:hAnsi="Segoe UI" w:cs="Segoe UI"/>
+                <w:bCs/>
+              </w:rPr>
+              <w:t xml:space="preserve"> </w:t>
+            </w:r>
+          </w:p>
+        </w:tc>
+        <w:tc>
+          <w:tcPr>
+            <w:tcW w:w="2943" w:type="dxa"/>
+          </w:tcPr>
+          <w:p>
+            <w:pPr>
+              <w:jc w:val="both"/>
+              <w:rPr>
+                <w:rFonts w:ascii="Segoe UI" w:hAnsi="Segoe UI" w:cs="Segoe UI"/>
+                <w:bCs/>
+              </w:rPr>
+            </w:pPr>
+            <w:r>
+              <w:rPr>
+                <w:rFonts w:ascii="Segoe UI" w:hAnsi="Segoe UI" w:cs="Segoe UI"/>
+                <w:bCs/>
+              </w:rPr>
+              <w:t>Positiv</w:t>
+            </w:r>
+            <w:r>
+              <w:rPr>
+                <w:rFonts w:ascii="Segoe UI" w:hAnsi="Segoe UI" w:cs="Segoe UI"/>
+                <w:bCs/>
+              </w:rPr>
+              <w:t>e</w:t>
+            </w:r>
+          </w:p>
+        </w:tc>
+      </w:tr>
+      <w:tr>
+        <w:tc>
+          <w:tcPr>
+            <w:tcW w:w="2942" w:type="dxa"/>
+          </w:tcPr>
+          <w:p>
+            <w:pPr>
+              <w:jc w:val="both"/>
+              <w:rPr>
+                <w:rFonts w:ascii="Segoe UI" w:hAnsi="Segoe UI" w:cs="Segoe UI"/>
+                <w:bCs/>
+                <w:lang w:val="en-US"/>
+              </w:rPr>
+            </w:pPr>
+            <w:r>
+              <w:rPr>
+                <w:rFonts w:ascii="Segoe UI" w:hAnsi="Segoe UI" w:cs="Segoe UI"/>
+                <w:bCs/>
+                <w:lang w:val="en-US"/>
+              </w:rPr>
+              <w:lastRenderedPageBreak/>
+              <w:t>Fulfilled requirements are equal to the planned ones.</w:t>
+            </w:r>
+          </w:p>
+        </w:tc>
+        <w:tc>
+          <w:tcPr>
+            <w:tcW w:w="2943" w:type="dxa"/>
+          </w:tcPr>
+          <w:p>
+            <w:pPr>
+              <w:jc w:val="both"/>
+              <w:rPr>
+                <w:rFonts w:ascii="Segoe UI" w:hAnsi="Segoe UI" w:cs="Segoe UI"/>
+                <w:bCs/>
+                <w:lang w:val="en-US"/>
+              </w:rPr>
+            </w:pPr>
+            <w:r>
+              <w:rPr>
+                <w:rFonts w:ascii="Segoe UI" w:hAnsi="Segoe UI" w:cs="Segoe UI"/>
+                <w:bCs/>
+                <w:lang w:val="en-US"/>
+              </w:rPr>
+              <w:t>Fulfilled requirements are fewer than the planned ones.</w:t>
+            </w:r>
+          </w:p>
+        </w:tc>
+        <w:tc>
+          <w:tcPr>
+            <w:tcW w:w="2943" w:type="dxa"/>
+          </w:tcPr>
+          <w:p>
+            <w:pPr>
+              <w:jc w:val="both"/>
+              <w:rPr>
+                <w:lang w:val="en-US"/>
+              </w:rPr>
+            </w:pPr>
+            <w:r>
+              <w:rPr>
+                <w:rFonts w:ascii="Segoe UI" w:hAnsi="Segoe UI" w:cs="Segoe UI"/>
+                <w:bCs/>
+                <w:lang w:val="en-US"/>
+              </w:rPr>
+              <w:t>Fulfilled requirements are greater than the planned ones.</w:t>
+            </w:r>
+          </w:p>
+        </w:tc>
+      </w:tr>
+    </w:tbl>
+    <w:p>
+      <w:pPr>
+        <w:ind w:left="708"/>
+        <w:jc w:val="both"/>
+        <w:rPr>
+          <w:rFonts w:ascii="Segoe UI" w:hAnsi="Segoe UI" w:cs="Segoe UI"/>
+          <w:bCs/>
+          <w:lang w:val="en-US"/>
+        </w:rPr>
+      </w:pPr>
+    </w:p>
+    <w:p>
+      <w:pPr>
+        <w:pStyle w:val="Prrafodelista"/>
         <w:numPr>
           <w:ilvl w:val="0"/>
           <w:numId w:val="26"/>
@@ -4070,16 +4278,7 @@
           <w:bCs/>
           <w:lang w:val="en-US"/>
         </w:rPr>
-        <w:t xml:space="preserve"> Compare the project's initial budget with actual expenses in development, resources, and other associated costs. </w:t>
-      </w:r>
-      <w:r>
-        <w:rPr>
-          <w:rFonts w:ascii="Segoe UI" w:hAnsi="Segoe UI" w:cs="Segoe UI"/>
-          <w:bCs/>
-          <w:lang w:val="en-US"/>
-        </w:rPr>
-        <w:lastRenderedPageBreak/>
-        <w:t>Are there significant deviations between the planned budget and actual costs?</w:t>
+        <w:t xml:space="preserve"> Compare the project's initial budget with actual expenses in development, resources, and other associated costs. Are there significant deviations between the planned budget and actual costs?</w:t>
       </w:r>
     </w:p>
     <w:p>
@@ -4115,6 +4314,161 @@
     </w:p>
     <w:p>
       <w:pPr>
+        <w:ind w:left="708"/>
+        <w:jc w:val="both"/>
+        <w:rPr>
+          <w:rFonts w:ascii="Segoe UI" w:hAnsi="Segoe UI" w:cs="Segoe UI"/>
+          <w:bCs/>
+          <w:lang w:val="en-US"/>
+        </w:rPr>
+      </w:pPr>
+      <w:r>
+        <w:rPr>
+          <w:rFonts w:ascii="Segoe UI" w:hAnsi="Segoe UI" w:cs="Segoe UI"/>
+          <w:bCs/>
+          <w:lang w:val="en-US"/>
+        </w:rPr>
+        <w:t>To evaluate this variable, the current costs and those planned up to the date are determined:</w:t>
+      </w:r>
+    </w:p>
+    <w:tbl>
+      <w:tblPr>
+        <w:tblStyle w:val="Tablaconcuadrcula"/>
+        <w:tblW w:w="0" w:type="auto"/>
+        <w:tblInd w:w="708" w:type="dxa"/>
+        <w:tblLook w:val="04A0" w:firstRow="1" w:lastRow="0" w:firstColumn="1" w:lastColumn="0" w:noHBand="0" w:noVBand="1"/>
+      </w:tblPr>
+      <w:tblGrid>
+        <w:gridCol w:w="3256"/>
+        <w:gridCol w:w="3686"/>
+      </w:tblGrid>
+      <w:tr>
+        <w:tc>
+          <w:tcPr>
+            <w:tcW w:w="3256" w:type="dxa"/>
+          </w:tcPr>
+          <w:p>
+            <w:pPr>
+              <w:jc w:val="both"/>
+              <w:rPr>
+                <w:rFonts w:ascii="Segoe UI" w:hAnsi="Segoe UI" w:cs="Segoe UI"/>
+                <w:bCs/>
+              </w:rPr>
+            </w:pPr>
+            <w:r>
+              <w:rPr>
+                <w:rFonts w:ascii="Segoe UI" w:hAnsi="Segoe UI" w:cs="Segoe UI"/>
+                <w:bCs/>
+              </w:rPr>
+              <w:t>Negativ</w:t>
+            </w:r>
+            <w:r>
+              <w:rPr>
+                <w:rFonts w:ascii="Segoe UI" w:hAnsi="Segoe UI" w:cs="Segoe UI"/>
+                <w:bCs/>
+              </w:rPr>
+              <w:t>e</w:t>
+            </w:r>
+          </w:p>
+        </w:tc>
+        <w:tc>
+          <w:tcPr>
+            <w:tcW w:w="3686" w:type="dxa"/>
+          </w:tcPr>
+          <w:p>
+            <w:pPr>
+              <w:jc w:val="both"/>
+              <w:rPr>
+                <w:rFonts w:ascii="Segoe UI" w:hAnsi="Segoe UI" w:cs="Segoe UI"/>
+                <w:bCs/>
+              </w:rPr>
+            </w:pPr>
+            <w:r>
+              <w:rPr>
+                <w:rFonts w:ascii="Segoe UI" w:hAnsi="Segoe UI" w:cs="Segoe UI"/>
+                <w:bCs/>
+              </w:rPr>
+              <w:t>Positiv</w:t>
+            </w:r>
+            <w:r>
+              <w:rPr>
+                <w:rFonts w:ascii="Segoe UI" w:hAnsi="Segoe UI" w:cs="Segoe UI"/>
+                <w:bCs/>
+              </w:rPr>
+              <w:t>e</w:t>
+            </w:r>
+            <w:r>
+              <w:rPr>
+                <w:rFonts w:ascii="Segoe UI" w:hAnsi="Segoe UI" w:cs="Segoe UI"/>
+                <w:bCs/>
+              </w:rPr>
+              <w:t xml:space="preserve"> </w:t>
+            </w:r>
+          </w:p>
+        </w:tc>
+      </w:tr>
+      <w:tr>
+        <w:tc>
+          <w:tcPr>
+            <w:tcW w:w="3256" w:type="dxa"/>
+          </w:tcPr>
+          <w:p>
+            <w:pPr>
+              <w:jc w:val="both"/>
+              <w:rPr>
+                <w:rFonts w:ascii="Segoe UI" w:hAnsi="Segoe UI" w:cs="Segoe UI"/>
+                <w:bCs/>
+                <w:lang w:val="en-US"/>
+              </w:rPr>
+            </w:pPr>
+            <w:r>
+              <w:rPr>
+                <w:rFonts w:ascii="Segoe UI" w:hAnsi="Segoe UI" w:cs="Segoe UI"/>
+                <w:bCs/>
+                <w:lang w:val="en-US"/>
+              </w:rPr>
+              <w:t>Current costs are greater than the planned ones.</w:t>
+            </w:r>
+          </w:p>
+        </w:tc>
+        <w:tc>
+          <w:tcPr>
+            <w:tcW w:w="3686" w:type="dxa"/>
+          </w:tcPr>
+          <w:p>
+            <w:pPr>
+              <w:jc w:val="both"/>
+              <w:rPr>
+                <w:rFonts w:ascii="Segoe UI" w:hAnsi="Segoe UI" w:cs="Segoe UI"/>
+                <w:bCs/>
+                <w:lang w:val="en-US"/>
+              </w:rPr>
+            </w:pPr>
+            <w:r>
+              <w:rPr>
+                <w:rFonts w:ascii="Segoe UI" w:hAnsi="Segoe UI" w:cs="Segoe UI"/>
+                <w:bCs/>
+                <w:lang w:val="en-US"/>
+              </w:rPr>
+              <w:t>Current costs are equal to or less than the planned ones.</w:t>
+            </w:r>
+          </w:p>
+        </w:tc>
+      </w:tr>
+    </w:tbl>
+    <w:p>
+      <w:pPr>
+        <w:ind w:left="708"/>
+        <w:jc w:val="both"/>
+        <w:rPr>
+          <w:rFonts w:ascii="Segoe UI" w:hAnsi="Segoe UI" w:cs="Segoe UI"/>
+          <w:bCs/>
+          <w:lang w:val="en-US"/>
+        </w:rPr>
+      </w:pPr>
+    </w:p>
+    <w:p>
+      <w:pPr>
         <w:pStyle w:val="Prrafodelista"/>
         <w:numPr>
           <w:ilvl w:val="0"/>
@@ -4209,6 +4563,267 @@
     <w:p>
       <w:pPr>
         <w:pStyle w:val="Prrafodelista"/>
+        <w:ind w:left="1080"/>
+        <w:jc w:val="both"/>
+        <w:rPr>
+          <w:rFonts w:ascii="Segoe UI" w:hAnsi="Segoe UI" w:cs="Segoe UI"/>
+          <w:bCs/>
+          <w:lang w:val="en-US"/>
+        </w:rPr>
+      </w:pPr>
+      <w:r>
+        <w:rPr>
+          <w:rFonts w:ascii="Segoe UI" w:hAnsi="Segoe UI" w:cs="Segoe UI"/>
+          <w:bCs/>
+          <w:lang w:val="en-US"/>
+        </w:rPr>
+        <w:t>To evaluate this variable, the current human resources and those planned up to the date are determined:</w:t>
+      </w:r>
+    </w:p>
+    <w:tbl>
+      <w:tblPr>
+        <w:tblStyle w:val="Tablaconcuadrcula"/>
+        <w:tblW w:w="0" w:type="auto"/>
+        <w:tblInd w:w="708" w:type="dxa"/>
+        <w:tblLook w:val="04A0" w:firstRow="1" w:lastRow="0" w:firstColumn="1" w:lastColumn="0" w:noHBand="0" w:noVBand="1"/>
+      </w:tblPr>
+      <w:tblGrid>
+        <w:gridCol w:w="2706"/>
+        <w:gridCol w:w="2707"/>
+        <w:gridCol w:w="2707"/>
+      </w:tblGrid>
+      <w:tr>
+        <w:tc>
+          <w:tcPr>
+            <w:tcW w:w="2706" w:type="dxa"/>
+          </w:tcPr>
+          <w:p>
+            <w:pPr>
+              <w:jc w:val="both"/>
+              <w:rPr>
+                <w:rFonts w:ascii="Segoe UI" w:hAnsi="Segoe UI" w:cs="Segoe UI"/>
+                <w:bCs/>
+              </w:rPr>
+            </w:pPr>
+            <w:proofErr w:type="spellStart"/>
+            <w:r>
+              <w:rPr>
+                <w:rFonts w:ascii="Segoe UI" w:hAnsi="Segoe UI" w:cs="Segoe UI"/>
+                <w:bCs/>
+              </w:rPr>
+              <w:t>Ac</w:t>
+            </w:r>
+            <w:r>
+              <w:rPr>
+                <w:rFonts w:ascii="Segoe UI" w:hAnsi="Segoe UI" w:cs="Segoe UI"/>
+                <w:bCs/>
+              </w:rPr>
+              <w:t>c</w:t>
+            </w:r>
+            <w:r>
+              <w:rPr>
+                <w:rFonts w:ascii="Segoe UI" w:hAnsi="Segoe UI" w:cs="Segoe UI"/>
+                <w:bCs/>
+              </w:rPr>
+              <w:t>eptable</w:t>
+            </w:r>
+            <w:proofErr w:type="spellEnd"/>
+          </w:p>
+        </w:tc>
+        <w:tc>
+          <w:tcPr>
+            <w:tcW w:w="2707" w:type="dxa"/>
+          </w:tcPr>
+          <w:p>
+            <w:pPr>
+              <w:jc w:val="both"/>
+              <w:rPr>
+                <w:rFonts w:ascii="Segoe UI" w:hAnsi="Segoe UI" w:cs="Segoe UI"/>
+                <w:bCs/>
+              </w:rPr>
+            </w:pPr>
+            <w:r>
+              <w:rPr>
+                <w:rFonts w:ascii="Segoe UI" w:hAnsi="Segoe UI" w:cs="Segoe UI"/>
+                <w:bCs/>
+              </w:rPr>
+              <w:t>Negativ</w:t>
+            </w:r>
+            <w:r>
+              <w:rPr>
+                <w:rFonts w:ascii="Segoe UI" w:hAnsi="Segoe UI" w:cs="Segoe UI"/>
+                <w:bCs/>
+              </w:rPr>
+              <w:t>e</w:t>
+            </w:r>
+          </w:p>
+        </w:tc>
+        <w:tc>
+          <w:tcPr>
+            <w:tcW w:w="2707" w:type="dxa"/>
+          </w:tcPr>
+          <w:p>
+            <w:pPr>
+              <w:jc w:val="both"/>
+              <w:rPr>
+                <w:rFonts w:ascii="Segoe UI" w:hAnsi="Segoe UI" w:cs="Segoe UI"/>
+                <w:bCs/>
+              </w:rPr>
+            </w:pPr>
+            <w:r>
+              <w:rPr>
+                <w:rFonts w:ascii="Segoe UI" w:hAnsi="Segoe UI" w:cs="Segoe UI"/>
+                <w:bCs/>
+              </w:rPr>
+              <w:t>Positiv</w:t>
+            </w:r>
+            <w:r>
+              <w:rPr>
+                <w:rFonts w:ascii="Segoe UI" w:hAnsi="Segoe UI" w:cs="Segoe UI"/>
+                <w:bCs/>
+              </w:rPr>
+              <w:t>e</w:t>
+            </w:r>
+            <w:r>
+              <w:rPr>
+                <w:rFonts w:ascii="Segoe UI" w:hAnsi="Segoe UI" w:cs="Segoe UI"/>
+                <w:bCs/>
+              </w:rPr>
+              <w:t xml:space="preserve"> </w:t>
+            </w:r>
+          </w:p>
+        </w:tc>
+      </w:tr>
+      <w:tr>
+        <w:tc>
+          <w:tcPr>
+            <w:tcW w:w="2706" w:type="dxa"/>
+          </w:tcPr>
+          <w:p>
+            <w:pPr>
+              <w:jc w:val="both"/>
+              <w:rPr>
+                <w:rFonts w:ascii="Segoe UI" w:hAnsi="Segoe UI" w:cs="Segoe UI"/>
+                <w:bCs/>
+                <w:lang w:val="en-US"/>
+              </w:rPr>
+            </w:pPr>
+            <w:r>
+              <w:rPr>
+                <w:rFonts w:ascii="Segoe UI" w:hAnsi="Segoe UI" w:cs="Segoe UI"/>
+                <w:bCs/>
+                <w:lang w:val="en-US"/>
+              </w:rPr>
+              <w:t>Current human resources are equal to the planned ones.</w:t>
+            </w:r>
+          </w:p>
+        </w:tc>
+        <w:tc>
+          <w:tcPr>
+            <w:tcW w:w="2707" w:type="dxa"/>
+          </w:tcPr>
+          <w:p>
+            <w:pPr>
+              <w:jc w:val="both"/>
+              <w:rPr>
+                <w:rFonts w:ascii="Segoe UI" w:hAnsi="Segoe UI" w:cs="Segoe UI"/>
+                <w:bCs/>
+                <w:lang w:val="en-US"/>
+              </w:rPr>
+            </w:pPr>
+            <w:r>
+              <w:rPr>
+                <w:rFonts w:ascii="Segoe UI" w:hAnsi="Segoe UI" w:cs="Segoe UI"/>
+                <w:bCs/>
+                <w:lang w:val="en-US"/>
+              </w:rPr>
+              <w:t>Current human resources are greater than the planned ones.</w:t>
+            </w:r>
+          </w:p>
+        </w:tc>
+        <w:tc>
+          <w:tcPr>
+            <w:tcW w:w="2707" w:type="dxa"/>
+          </w:tcPr>
+          <w:p>
+            <w:pPr>
+              <w:jc w:val="both"/>
+              <w:rPr>
+                <w:rFonts w:ascii="Segoe UI" w:hAnsi="Segoe UI" w:cs="Segoe UI"/>
+                <w:bCs/>
+                <w:lang w:val="en-US"/>
+              </w:rPr>
+            </w:pPr>
+            <w:r>
+              <w:rPr>
+                <w:rFonts w:ascii="Segoe UI" w:hAnsi="Segoe UI" w:cs="Segoe UI"/>
+                <w:bCs/>
+                <w:lang w:val="en-US"/>
+              </w:rPr>
+              <w:t>Current human resources are fewer than the planned ones.</w:t>
+            </w:r>
+          </w:p>
+        </w:tc>
+      </w:tr>
+    </w:tbl>
+    <w:p>
+      <w:pPr>
+        <w:pStyle w:val="Prrafodelista"/>
+        <w:ind w:left="1080"/>
+        <w:jc w:val="both"/>
+        <w:rPr>
+          <w:rFonts w:ascii="Segoe UI" w:hAnsi="Segoe UI" w:cs="Segoe UI"/>
+          <w:bCs/>
+          <w:lang w:val="en-US"/>
+        </w:rPr>
+      </w:pPr>
+    </w:p>
+    <w:p>
+      <w:pPr>
+        <w:pStyle w:val="Prrafodelista"/>
+        <w:ind w:left="1080"/>
+        <w:jc w:val="both"/>
+        <w:rPr>
+          <w:rFonts w:ascii="Segoe UI" w:hAnsi="Segoe UI" w:cs="Segoe UI"/>
+          <w:bCs/>
+          <w:lang w:val="en-US"/>
+        </w:rPr>
+      </w:pPr>
+    </w:p>
+    <w:p>
+      <w:pPr>
+        <w:pStyle w:val="Prrafodelista"/>
+        <w:numPr>
+          <w:ilvl w:val="0"/>
+          <w:numId w:val="26"/>
+        </w:numPr>
+        <w:jc w:val="both"/>
+        <w:rPr>
+          <w:rFonts w:ascii="Segoe UI" w:hAnsi="Segoe UI" w:cs="Segoe UI"/>
+          <w:bCs/>
+          <w:lang w:val="en-US"/>
+        </w:rPr>
+      </w:pPr>
+      <w:r>
+        <w:rPr>
+          <w:rFonts w:ascii="Segoe UI" w:hAnsi="Segoe UI" w:cs="Segoe UI"/>
+          <w:b/>
+          <w:lang w:val="en-US"/>
+        </w:rPr>
+        <w:t>Technological Resources:</w:t>
+      </w:r>
+      <w:r>
+        <w:rPr>
+          <w:rFonts w:ascii="Segoe UI" w:hAnsi="Segoe UI" w:cs="Segoe UI"/>
+          <w:bCs/>
+          <w:lang w:val="en-US"/>
+        </w:rPr>
+        <w:t xml:space="preserve"> Review the technological infrastructure used in the project, identifying potential compatibility issues or upgrade needs.</w:t>
+      </w:r>
+    </w:p>
+    <w:p>
+      <w:pPr>
+        <w:pStyle w:val="Prrafodelista"/>
         <w:numPr>
           <w:ilvl w:val="1"/>
           <w:numId w:val="26"/>
@@ -4220,6 +4835,264 @@
           <w:lang w:val="en-US"/>
         </w:rPr>
       </w:pPr>
+      <w:r>
+        <w:rPr>
+          <w:rFonts w:ascii="Segoe UI" w:hAnsi="Segoe UI" w:cs="Segoe UI"/>
+          <w:b/>
+          <w:lang w:val="en-US"/>
+        </w:rPr>
+        <w:t>System Functionality:</w:t>
+      </w:r>
+      <w:r>
+        <w:rPr>
+          <w:rFonts w:ascii="Segoe UI" w:hAnsi="Segoe UI" w:cs="Segoe UI"/>
+          <w:bCs/>
+          <w:lang w:val="en-US"/>
+        </w:rPr>
+        <w:t xml:space="preserve"> Evaluate the functionality and performance of the EcoCaffe's informatic system under development. </w:t>
+      </w:r>
+    </w:p>
+    <w:p>
+      <w:pPr>
+        <w:pStyle w:val="Prrafodelista"/>
+        <w:numPr>
+          <w:ilvl w:val="1"/>
+          <w:numId w:val="26"/>
+        </w:numPr>
+        <w:jc w:val="both"/>
+        <w:rPr>
+          <w:rFonts w:ascii="Segoe UI" w:hAnsi="Segoe UI" w:cs="Segoe UI"/>
+          <w:bCs/>
+          <w:lang w:val="en-US"/>
+        </w:rPr>
+      </w:pPr>
+      <w:r>
+        <w:rPr>
+          <w:rFonts w:ascii="Segoe UI" w:hAnsi="Segoe UI" w:cs="Segoe UI"/>
+          <w:b/>
+          <w:lang w:val="en-US"/>
+        </w:rPr>
+        <w:lastRenderedPageBreak/>
+        <w:t>Technology Update:</w:t>
+      </w:r>
+      <w:r>
+        <w:rPr>
+          <w:rFonts w:ascii="Segoe UI" w:hAnsi="Segoe UI" w:cs="Segoe UI"/>
+          <w:bCs/>
+          <w:lang w:val="en-US"/>
+        </w:rPr>
+        <w:t xml:space="preserve"> Review if the technology used in the project is up-to-date and compatible with system and business needs. </w:t>
+      </w:r>
+    </w:p>
+    <w:p>
+      <w:pPr>
+        <w:pStyle w:val="Prrafodelista"/>
+        <w:ind w:left="1080"/>
+        <w:jc w:val="both"/>
+        <w:rPr>
+          <w:rFonts w:ascii="Segoe UI" w:hAnsi="Segoe UI" w:cs="Segoe UI"/>
+          <w:bCs/>
+          <w:lang w:val="en-US"/>
+        </w:rPr>
+      </w:pPr>
+      <w:r>
+        <w:rPr>
+          <w:rFonts w:ascii="Segoe UI" w:hAnsi="Segoe UI" w:cs="Segoe UI"/>
+          <w:bCs/>
+          <w:lang w:val="en-US"/>
+        </w:rPr>
+        <w:t>To evaluate this variable, the current technological resources and those planned up to the date are determined:</w:t>
+      </w:r>
+    </w:p>
+    <w:tbl>
+      <w:tblPr>
+        <w:tblStyle w:val="Tablaconcuadrcula"/>
+        <w:tblW w:w="0" w:type="auto"/>
+        <w:tblInd w:w="708" w:type="dxa"/>
+        <w:tblLook w:val="04A0" w:firstRow="1" w:lastRow="0" w:firstColumn="1" w:lastColumn="0" w:noHBand="0" w:noVBand="1"/>
+      </w:tblPr>
+      <w:tblGrid>
+        <w:gridCol w:w="2706"/>
+        <w:gridCol w:w="2707"/>
+        <w:gridCol w:w="2707"/>
+      </w:tblGrid>
+      <w:tr>
+        <w:tc>
+          <w:tcPr>
+            <w:tcW w:w="2942" w:type="dxa"/>
+          </w:tcPr>
+          <w:p>
+            <w:pPr>
+              <w:jc w:val="both"/>
+              <w:rPr>
+                <w:rFonts w:ascii="Segoe UI" w:hAnsi="Segoe UI" w:cs="Segoe UI"/>
+                <w:bCs/>
+              </w:rPr>
+            </w:pPr>
+            <w:proofErr w:type="spellStart"/>
+            <w:r>
+              <w:rPr>
+                <w:rFonts w:ascii="Segoe UI" w:hAnsi="Segoe UI" w:cs="Segoe UI"/>
+                <w:bCs/>
+              </w:rPr>
+              <w:t>Ac</w:t>
+            </w:r>
+            <w:r>
+              <w:rPr>
+                <w:rFonts w:ascii="Segoe UI" w:hAnsi="Segoe UI" w:cs="Segoe UI"/>
+                <w:bCs/>
+              </w:rPr>
+              <w:t>c</w:t>
+            </w:r>
+            <w:r>
+              <w:rPr>
+                <w:rFonts w:ascii="Segoe UI" w:hAnsi="Segoe UI" w:cs="Segoe UI"/>
+                <w:bCs/>
+              </w:rPr>
+              <w:t>eptable</w:t>
+            </w:r>
+            <w:proofErr w:type="spellEnd"/>
+          </w:p>
+        </w:tc>
+        <w:tc>
+          <w:tcPr>
+            <w:tcW w:w="2943" w:type="dxa"/>
+          </w:tcPr>
+          <w:p>
+            <w:pPr>
+              <w:jc w:val="both"/>
+              <w:rPr>
+                <w:rFonts w:ascii="Segoe UI" w:hAnsi="Segoe UI" w:cs="Segoe UI"/>
+                <w:bCs/>
+              </w:rPr>
+            </w:pPr>
+            <w:r>
+              <w:rPr>
+                <w:rFonts w:ascii="Segoe UI" w:hAnsi="Segoe UI" w:cs="Segoe UI"/>
+                <w:bCs/>
+              </w:rPr>
+              <w:t>Negativ</w:t>
+            </w:r>
+            <w:r>
+              <w:rPr>
+                <w:rFonts w:ascii="Segoe UI" w:hAnsi="Segoe UI" w:cs="Segoe UI"/>
+                <w:bCs/>
+              </w:rPr>
+              <w:t>e</w:t>
+            </w:r>
+          </w:p>
+        </w:tc>
+        <w:tc>
+          <w:tcPr>
+            <w:tcW w:w="2943" w:type="dxa"/>
+          </w:tcPr>
+          <w:p>
+            <w:pPr>
+              <w:jc w:val="both"/>
+              <w:rPr>
+                <w:rFonts w:ascii="Segoe UI" w:hAnsi="Segoe UI" w:cs="Segoe UI"/>
+                <w:bCs/>
+              </w:rPr>
+            </w:pPr>
+            <w:r>
+              <w:rPr>
+                <w:rFonts w:ascii="Segoe UI" w:hAnsi="Segoe UI" w:cs="Segoe UI"/>
+                <w:bCs/>
+              </w:rPr>
+              <w:t>Positiv</w:t>
+            </w:r>
+            <w:r>
+              <w:rPr>
+                <w:rFonts w:ascii="Segoe UI" w:hAnsi="Segoe UI" w:cs="Segoe UI"/>
+                <w:bCs/>
+              </w:rPr>
+              <w:t>e</w:t>
+            </w:r>
+          </w:p>
+        </w:tc>
+      </w:tr>
+      <w:tr>
+        <w:tc>
+          <w:tcPr>
+            <w:tcW w:w="2942" w:type="dxa"/>
+          </w:tcPr>
+          <w:p>
+            <w:pPr>
+              <w:jc w:val="both"/>
+              <w:rPr>
+                <w:rFonts w:ascii="Segoe UI" w:hAnsi="Segoe UI" w:cs="Segoe UI"/>
+                <w:bCs/>
+                <w:lang w:val="en-US"/>
+              </w:rPr>
+            </w:pPr>
+            <w:r>
+              <w:rPr>
+                <w:rFonts w:ascii="Segoe UI" w:hAnsi="Segoe UI" w:cs="Segoe UI"/>
+                <w:bCs/>
+                <w:lang w:val="en-US"/>
+              </w:rPr>
+              <w:t>Current technological resources are equal to the planned ones.</w:t>
+            </w:r>
+          </w:p>
+        </w:tc>
+        <w:tc>
+          <w:tcPr>
+            <w:tcW w:w="2943" w:type="dxa"/>
+          </w:tcPr>
+          <w:p>
+            <w:pPr>
+              <w:jc w:val="both"/>
+              <w:rPr>
+                <w:rFonts w:ascii="Segoe UI" w:hAnsi="Segoe UI" w:cs="Segoe UI"/>
+                <w:bCs/>
+                <w:lang w:val="en-US"/>
+              </w:rPr>
+            </w:pPr>
+            <w:r>
+              <w:rPr>
+                <w:rFonts w:ascii="Segoe UI" w:hAnsi="Segoe UI" w:cs="Segoe UI"/>
+                <w:bCs/>
+                <w:lang w:val="en-US"/>
+              </w:rPr>
+              <w:t>Current technological resources are greater than the planned ones.</w:t>
+            </w:r>
+          </w:p>
+        </w:tc>
+        <w:tc>
+          <w:tcPr>
+            <w:tcW w:w="2943" w:type="dxa"/>
+          </w:tcPr>
+          <w:p>
+            <w:pPr>
+              <w:jc w:val="both"/>
+              <w:rPr>
+                <w:rFonts w:ascii="Segoe UI" w:hAnsi="Segoe UI" w:cs="Segoe UI"/>
+                <w:bCs/>
+                <w:lang w:val="en-US"/>
+              </w:rPr>
+            </w:pPr>
+            <w:r>
+              <w:rPr>
+                <w:rFonts w:ascii="Segoe UI" w:hAnsi="Segoe UI" w:cs="Segoe UI"/>
+                <w:bCs/>
+                <w:lang w:val="en-US"/>
+              </w:rPr>
+              <w:t>Current technological resources are fewer than the planned ones.</w:t>
+            </w:r>
+          </w:p>
+        </w:tc>
+      </w:tr>
+    </w:tbl>
+    <w:p>
+      <w:pPr>
+        <w:ind w:left="708"/>
+        <w:jc w:val="both"/>
+        <w:rPr>
+          <w:rFonts w:ascii="Segoe UI" w:hAnsi="Segoe UI" w:cs="Segoe UI"/>
+          <w:bCs/>
+          <w:lang w:val="en-US"/>
+        </w:rPr>
+      </w:pPr>
     </w:p>
     <w:p>
       <w:pPr>
@@ -4241,15 +5114,15 @@
           <w:b/>
           <w:lang w:val="en-US"/>
         </w:rPr>
-        <w:t>Technological Resources:</w:t>
-      </w:r>
-      <w:r>
-        <w:rPr>
-          <w:rFonts w:ascii="Segoe UI" w:hAnsi="Segoe UI" w:cs="Segoe UI"/>
-          <w:bCs/>
-          <w:lang w:val="en-US"/>
-        </w:rPr>
-        <w:t xml:space="preserve"> Review the technological infrastructure used in the project, identifying potential compatibility issues or upgrade needs.</w:t>
+        <w:t>Risks</w:t>
+      </w:r>
+      <w:r>
+        <w:rPr>
+          <w:rFonts w:ascii="Segoe UI" w:hAnsi="Segoe UI" w:cs="Segoe UI"/>
+          <w:bCs/>
+          <w:lang w:val="en-US"/>
+        </w:rPr>
+        <w:t>: Evaluate the effectiveness of implemented risk mitigation strategies and review if new risks have emerged that require attention.</w:t>
       </w:r>
     </w:p>
     <w:p>
@@ -4272,15 +5145,15 @@
           <w:b/>
           <w:lang w:val="en-US"/>
         </w:rPr>
-        <w:t>System Functionality:</w:t>
-      </w:r>
-      <w:r>
-        <w:rPr>
-          <w:rFonts w:ascii="Segoe UI" w:hAnsi="Segoe UI" w:cs="Segoe UI"/>
-          <w:bCs/>
-          <w:lang w:val="en-US"/>
-        </w:rPr>
-        <w:t xml:space="preserve"> Evaluate the functionality and performance of the EcoCaffe's informatic system under development. </w:t>
+        <w:t>Identification of Emerging Risks:</w:t>
+      </w:r>
+      <w:r>
+        <w:rPr>
+          <w:rFonts w:ascii="Segoe UI" w:hAnsi="Segoe UI" w:cs="Segoe UI"/>
+          <w:bCs/>
+          <w:lang w:val="en-US"/>
+        </w:rPr>
+        <w:t xml:space="preserve"> Identify and assess new risks that have arisen during the project's development. </w:t>
       </w:r>
     </w:p>
     <w:p>
@@ -4303,16 +5176,284 @@
           <w:b/>
           <w:lang w:val="en-US"/>
         </w:rPr>
-        <w:t>Technology Update:</w:t>
-      </w:r>
-      <w:r>
-        <w:rPr>
-          <w:rFonts w:ascii="Segoe UI" w:hAnsi="Segoe UI" w:cs="Segoe UI"/>
-          <w:bCs/>
-          <w:lang w:val="en-US"/>
-        </w:rPr>
-        <w:t xml:space="preserve"> Review if the technology used in the project is up-to-date and compatible with system and business needs. </w:t>
-      </w:r>
+        <w:t>Effectiveness of Mitigation Strategies:</w:t>
+      </w:r>
+      <w:r>
+        <w:rPr>
+          <w:rFonts w:ascii="Segoe UI" w:hAnsi="Segoe UI" w:cs="Segoe UI"/>
+          <w:bCs/>
+          <w:lang w:val="en-US"/>
+        </w:rPr>
+        <w:t xml:space="preserve"> Evaluate the effectiveness of implemented risk mitigation strategies to address identified risks. </w:t>
+      </w:r>
+    </w:p>
+    <w:p>
+      <w:pPr>
+        <w:spacing w:after="0" w:line="240" w:lineRule="auto"/>
+        <w:ind w:left="708"/>
+        <w:jc w:val="both"/>
+        <w:rPr>
+          <w:rFonts w:ascii="Segoe UI" w:hAnsi="Segoe UI" w:cs="Segoe UI"/>
+          <w:bCs/>
+        </w:rPr>
+      </w:pPr>
+      <w:r>
+        <w:rPr>
+          <w:rFonts w:ascii="Segoe UI" w:hAnsi="Segoe UI" w:cs="Segoe UI"/>
+          <w:bCs/>
+        </w:rPr>
+        <w:t>To evaluate this variable, the risks that have arisen are identified, and it is determined whether any mitigation strategy was applied.</w:t>
+      </w:r>
+    </w:p>
+    <w:tbl>
+      <w:tblPr>
+        <w:tblStyle w:val="Tablaconcuadrcula"/>
+        <w:tblW w:w="8120" w:type="dxa"/>
+        <w:tblInd w:w="708" w:type="dxa"/>
+        <w:tblLook w:val="04A0" w:firstRow="1" w:lastRow="0" w:firstColumn="1" w:lastColumn="0" w:noHBand="0" w:noVBand="1"/>
+      </w:tblPr>
+      <w:tblGrid>
+        <w:gridCol w:w="2709"/>
+        <w:gridCol w:w="2709"/>
+        <w:gridCol w:w="2702"/>
+      </w:tblGrid>
+      <w:tr>
+        <w:tc>
+          <w:tcPr>
+            <w:tcW w:w="2709" w:type="dxa"/>
+          </w:tcPr>
+          <w:p>
+            <w:pPr>
+              <w:jc w:val="both"/>
+              <w:rPr>
+                <w:rFonts w:ascii="Segoe UI" w:hAnsi="Segoe UI" w:cs="Segoe UI"/>
+                <w:bCs/>
+              </w:rPr>
+            </w:pPr>
+            <w:proofErr w:type="spellStart"/>
+            <w:r>
+              <w:rPr>
+                <w:rFonts w:ascii="Segoe UI" w:hAnsi="Segoe UI" w:cs="Segoe UI"/>
+                <w:bCs/>
+              </w:rPr>
+              <w:t>Ac</w:t>
+            </w:r>
+            <w:r>
+              <w:rPr>
+                <w:rFonts w:ascii="Segoe UI" w:hAnsi="Segoe UI" w:cs="Segoe UI"/>
+                <w:bCs/>
+              </w:rPr>
+              <w:t>c</w:t>
+            </w:r>
+            <w:r>
+              <w:rPr>
+                <w:rFonts w:ascii="Segoe UI" w:hAnsi="Segoe UI" w:cs="Segoe UI"/>
+                <w:bCs/>
+              </w:rPr>
+              <w:t>eptable</w:t>
+            </w:r>
+            <w:proofErr w:type="spellEnd"/>
+          </w:p>
+        </w:tc>
+        <w:tc>
+          <w:tcPr>
+            <w:tcW w:w="2709" w:type="dxa"/>
+          </w:tcPr>
+          <w:p>
+            <w:pPr>
+              <w:jc w:val="both"/>
+              <w:rPr>
+                <w:rFonts w:ascii="Segoe UI" w:hAnsi="Segoe UI" w:cs="Segoe UI"/>
+                <w:bCs/>
+              </w:rPr>
+            </w:pPr>
+            <w:r>
+              <w:rPr>
+                <w:rFonts w:ascii="Segoe UI" w:hAnsi="Segoe UI" w:cs="Segoe UI"/>
+                <w:bCs/>
+              </w:rPr>
+              <w:t>Negativ</w:t>
+            </w:r>
+            <w:r>
+              <w:rPr>
+                <w:rFonts w:ascii="Segoe UI" w:hAnsi="Segoe UI" w:cs="Segoe UI"/>
+                <w:bCs/>
+              </w:rPr>
+              <w:t>e</w:t>
+            </w:r>
+          </w:p>
+        </w:tc>
+        <w:tc>
+          <w:tcPr>
+            <w:tcW w:w="2702" w:type="dxa"/>
+          </w:tcPr>
+          <w:p>
+            <w:pPr>
+              <w:jc w:val="both"/>
+              <w:rPr>
+                <w:rFonts w:ascii="Segoe UI" w:hAnsi="Segoe UI" w:cs="Segoe UI"/>
+                <w:bCs/>
+              </w:rPr>
+            </w:pPr>
+            <w:r>
+              <w:rPr>
+                <w:rFonts w:ascii="Segoe UI" w:hAnsi="Segoe UI" w:cs="Segoe UI"/>
+                <w:bCs/>
+              </w:rPr>
+              <w:t>Positi</w:t>
+            </w:r>
+            <w:r>
+              <w:rPr>
+                <w:rFonts w:ascii="Segoe UI" w:hAnsi="Segoe UI" w:cs="Segoe UI"/>
+                <w:bCs/>
+              </w:rPr>
+              <w:t>ve</w:t>
+            </w:r>
+          </w:p>
+        </w:tc>
+      </w:tr>
+      <w:tr>
+        <w:tc>
+          <w:tcPr>
+            <w:tcW w:w="2709" w:type="dxa"/>
+          </w:tcPr>
+          <w:p>
+            <w:pPr>
+              <w:jc w:val="both"/>
+              <w:rPr>
+                <w:rFonts w:ascii="Segoe UI" w:hAnsi="Segoe UI" w:cs="Segoe UI"/>
+                <w:bCs/>
+              </w:rPr>
+            </w:pPr>
+            <w:r>
+              <w:rPr>
+                <w:rFonts w:ascii="Segoe UI" w:hAnsi="Segoe UI" w:cs="Segoe UI"/>
+                <w:bCs/>
+              </w:rPr>
+              <w:t>24% or less of the risks that arose did not have a mitigation strategy applied.</w:t>
+            </w:r>
+          </w:p>
+        </w:tc>
+        <w:tc>
+          <w:tcPr>
+            <w:tcW w:w="2709" w:type="dxa"/>
+          </w:tcPr>
+          <w:p>
+            <w:pPr>
+              <w:jc w:val="both"/>
+              <w:rPr>
+                <w:rFonts w:ascii="Segoe UI" w:hAnsi="Segoe UI" w:cs="Segoe UI"/>
+                <w:bCs/>
+              </w:rPr>
+            </w:pPr>
+            <w:r>
+              <w:rPr>
+                <w:rFonts w:ascii="Segoe UI" w:hAnsi="Segoe UI" w:cs="Segoe UI"/>
+                <w:bCs/>
+              </w:rPr>
+              <w:t xml:space="preserve">25% or more of the risks that arose did not have a mitigation strategy </w:t>
+            </w:r>
+            <w:proofErr w:type="spellStart"/>
+            <w:r>
+              <w:rPr>
+                <w:rFonts w:ascii="Segoe UI" w:hAnsi="Segoe UI" w:cs="Segoe UI"/>
+                <w:bCs/>
+              </w:rPr>
+              <w:t>applied</w:t>
+            </w:r>
+            <w:proofErr w:type="spellEnd"/>
+            <w:r>
+              <w:rPr>
+                <w:rFonts w:ascii="Segoe UI" w:hAnsi="Segoe UI" w:cs="Segoe UI"/>
+                <w:bCs/>
+              </w:rPr>
+              <w:t>.</w:t>
+            </w:r>
+          </w:p>
+        </w:tc>
+        <w:tc>
+          <w:tcPr>
+            <w:tcW w:w="2702" w:type="dxa"/>
+          </w:tcPr>
+          <w:p>
+            <w:pPr>
+              <w:jc w:val="both"/>
+              <w:rPr>
+                <w:rFonts w:ascii="Segoe UI" w:hAnsi="Segoe UI" w:cs="Segoe UI"/>
+                <w:bCs/>
+                <w:lang w:val="en-US"/>
+              </w:rPr>
+            </w:pPr>
+            <w:r>
+              <w:rPr>
+                <w:rFonts w:ascii="Segoe UI" w:hAnsi="Segoe UI" w:cs="Segoe UI"/>
+                <w:bCs/>
+              </w:rPr>
+              <w:t xml:space="preserve">All the risks that arose had a </w:t>
+            </w:r>
+            <w:proofErr w:type="spellStart"/>
+            <w:r>
+              <w:rPr>
+                <w:rFonts w:ascii="Segoe UI" w:hAnsi="Segoe UI" w:cs="Segoe UI"/>
+                <w:bCs/>
+              </w:rPr>
+              <w:t>mitigation</w:t>
+            </w:r>
+            <w:proofErr w:type="spellEnd"/>
+            <w:r>
+              <w:rPr>
+                <w:rFonts w:ascii="Segoe UI" w:hAnsi="Segoe UI" w:cs="Segoe UI"/>
+                <w:bCs/>
+              </w:rPr>
+              <w:t xml:space="preserve"> </w:t>
+            </w:r>
+            <w:proofErr w:type="spellStart"/>
+            <w:r>
+              <w:rPr>
+                <w:rFonts w:ascii="Segoe UI" w:hAnsi="Segoe UI" w:cs="Segoe UI"/>
+                <w:bCs/>
+              </w:rPr>
+              <w:t>strategy</w:t>
+            </w:r>
+            <w:proofErr w:type="spellEnd"/>
+            <w:r>
+              <w:rPr>
+                <w:rFonts w:ascii="Segoe UI" w:hAnsi="Segoe UI" w:cs="Segoe UI"/>
+                <w:bCs/>
+              </w:rPr>
+              <w:t xml:space="preserve"> </w:t>
+            </w:r>
+            <w:proofErr w:type="spellStart"/>
+            <w:r>
+              <w:rPr>
+                <w:rFonts w:ascii="Segoe UI" w:hAnsi="Segoe UI" w:cs="Segoe UI"/>
+                <w:bCs/>
+              </w:rPr>
+              <w:t>applied</w:t>
+            </w:r>
+            <w:proofErr w:type="spellEnd"/>
+            <w:r>
+              <w:rPr>
+                <w:rFonts w:ascii="Segoe UI" w:hAnsi="Segoe UI" w:cs="Segoe UI"/>
+                <w:bCs/>
+              </w:rPr>
+              <w:t>.</w:t>
+            </w:r>
+          </w:p>
+        </w:tc>
+      </w:tr>
+    </w:tbl>
+    <w:p>
+      <w:pPr>
+        <w:pStyle w:val="Prrafodelista"/>
+        <w:ind w:left="1800"/>
+        <w:jc w:val="both"/>
+        <w:rPr>
+          <w:rFonts w:ascii="Segoe UI" w:hAnsi="Segoe UI" w:cs="Segoe UI"/>
+          <w:bCs/>
+          <w:lang w:val="en-US"/>
+        </w:rPr>
+      </w:pPr>
     </w:p>
     <w:p>
       <w:pPr>
@@ -4334,15 +5475,15 @@
           <w:b/>
           <w:lang w:val="en-US"/>
         </w:rPr>
-        <w:t>Risks</w:t>
-      </w:r>
-      <w:r>
-        <w:rPr>
-          <w:rFonts w:ascii="Segoe UI" w:hAnsi="Segoe UI" w:cs="Segoe UI"/>
-          <w:bCs/>
-          <w:lang w:val="en-US"/>
-        </w:rPr>
-        <w:t>: Evaluate the effectiveness of implemented risk mitigation strategies and review if new risks have emerged that require attention.</w:t>
+        <w:t>Customer Satisfaction:</w:t>
+      </w:r>
+      <w:r>
+        <w:rPr>
+          <w:rFonts w:ascii="Segoe UI" w:hAnsi="Segoe UI" w:cs="Segoe UI"/>
+          <w:bCs/>
+          <w:lang w:val="en-US"/>
+        </w:rPr>
+        <w:t xml:space="preserve"> Gather customer feedback on the functionality and usability of the system under development, as well as on the communication and support provided by the team.</w:t>
       </w:r>
     </w:p>
     <w:p>
@@ -4365,15 +5506,15 @@
           <w:b/>
           <w:lang w:val="en-US"/>
         </w:rPr>
-        <w:t>Identification of Emerging Risks:</w:t>
-      </w:r>
-      <w:r>
-        <w:rPr>
-          <w:rFonts w:ascii="Segoe UI" w:hAnsi="Segoe UI" w:cs="Segoe UI"/>
-          <w:bCs/>
-          <w:lang w:val="en-US"/>
-        </w:rPr>
-        <w:t xml:space="preserve"> Identify and assess new risks that have arisen during the project's development. </w:t>
+        <w:t>User Experience:</w:t>
+      </w:r>
+      <w:r>
+        <w:rPr>
+          <w:rFonts w:ascii="Segoe UI" w:hAnsi="Segoe UI" w:cs="Segoe UI"/>
+          <w:bCs/>
+          <w:lang w:val="en-US"/>
+        </w:rPr>
+        <w:t xml:space="preserve"> Gather customer feedback on the usability of the EcoCaffe's informatic system. Is the system intuitive and easy to use for customers?</w:t>
       </w:r>
     </w:p>
     <w:p>
@@ -4396,111 +5537,6 @@
           <w:b/>
           <w:lang w:val="en-US"/>
         </w:rPr>
-        <w:t>Effectiveness of Mitigation Strategies:</w:t>
-      </w:r>
-      <w:r>
-        <w:rPr>
-          <w:rFonts w:ascii="Segoe UI" w:hAnsi="Segoe UI" w:cs="Segoe UI"/>
-          <w:bCs/>
-          <w:lang w:val="en-US"/>
-        </w:rPr>
-        <w:t xml:space="preserve"> Evaluate the effectiveness of implemented risk mitigation strategies to address identified risks. </w:t>
-      </w:r>
-    </w:p>
-    <w:p>
-      <w:pPr>
-        <w:pStyle w:val="Prrafodelista"/>
-        <w:ind w:left="1800"/>
-        <w:jc w:val="both"/>
-        <w:rPr>
-          <w:rFonts w:ascii="Segoe UI" w:hAnsi="Segoe UI" w:cs="Segoe UI"/>
-          <w:bCs/>
-          <w:lang w:val="en-US"/>
-        </w:rPr>
-      </w:pPr>
-    </w:p>
-    <w:p>
-      <w:pPr>
-        <w:pStyle w:val="Prrafodelista"/>
-        <w:numPr>
-          <w:ilvl w:val="0"/>
-          <w:numId w:val="26"/>
-        </w:numPr>
-        <w:jc w:val="both"/>
-        <w:rPr>
-          <w:rFonts w:ascii="Segoe UI" w:hAnsi="Segoe UI" w:cs="Segoe UI"/>
-          <w:bCs/>
-          <w:lang w:val="en-US"/>
-        </w:rPr>
-      </w:pPr>
-      <w:r>
-        <w:rPr>
-          <w:rFonts w:ascii="Segoe UI" w:hAnsi="Segoe UI" w:cs="Segoe UI"/>
-          <w:b/>
-          <w:lang w:val="en-US"/>
-        </w:rPr>
-        <w:t>Customer Satisfaction:</w:t>
-      </w:r>
-      <w:r>
-        <w:rPr>
-          <w:rFonts w:ascii="Segoe UI" w:hAnsi="Segoe UI" w:cs="Segoe UI"/>
-          <w:bCs/>
-          <w:lang w:val="en-US"/>
-        </w:rPr>
-        <w:t xml:space="preserve"> Gather customer feedback on the functionality and usability of the system under development, as well as on the communication and support provided by the team.</w:t>
-      </w:r>
-    </w:p>
-    <w:p>
-      <w:pPr>
-        <w:pStyle w:val="Prrafodelista"/>
-        <w:numPr>
-          <w:ilvl w:val="1"/>
-          <w:numId w:val="26"/>
-        </w:numPr>
-        <w:jc w:val="both"/>
-        <w:rPr>
-          <w:rFonts w:ascii="Segoe UI" w:hAnsi="Segoe UI" w:cs="Segoe UI"/>
-          <w:bCs/>
-          <w:lang w:val="en-US"/>
-        </w:rPr>
-      </w:pPr>
-      <w:r>
-        <w:rPr>
-          <w:rFonts w:ascii="Segoe UI" w:hAnsi="Segoe UI" w:cs="Segoe UI"/>
-          <w:b/>
-          <w:lang w:val="en-US"/>
-        </w:rPr>
-        <w:t>User Experience:</w:t>
-      </w:r>
-      <w:r>
-        <w:rPr>
-          <w:rFonts w:ascii="Segoe UI" w:hAnsi="Segoe UI" w:cs="Segoe UI"/>
-          <w:bCs/>
-          <w:lang w:val="en-US"/>
-        </w:rPr>
-        <w:t xml:space="preserve"> Gather customer feedback on the usability of the EcoCaffe's informatic system. Is the system intuitive and easy to use for customers?</w:t>
-      </w:r>
-    </w:p>
-    <w:p>
-      <w:pPr>
-        <w:pStyle w:val="Prrafodelista"/>
-        <w:numPr>
-          <w:ilvl w:val="1"/>
-          <w:numId w:val="26"/>
-        </w:numPr>
-        <w:jc w:val="both"/>
-        <w:rPr>
-          <w:rFonts w:ascii="Segoe UI" w:hAnsi="Segoe UI" w:cs="Segoe UI"/>
-          <w:bCs/>
-          <w:lang w:val="en-US"/>
-        </w:rPr>
-      </w:pPr>
-      <w:r>
-        <w:rPr>
-          <w:rFonts w:ascii="Segoe UI" w:hAnsi="Segoe UI" w:cs="Segoe UI"/>
-          <w:b/>
-          <w:lang w:val="en-US"/>
-        </w:rPr>
         <w:t>Expectation Management:</w:t>
       </w:r>
       <w:r>
@@ -4514,10 +5550,215 @@
     </w:p>
     <w:p>
       <w:pPr>
-        <w:jc w:val="both"/>
-        <w:rPr>
-          <w:rFonts w:ascii="Segoe UI" w:hAnsi="Segoe UI" w:cs="Segoe UI"/>
-          <w:bCs/>
+        <w:pStyle w:val="Prrafodelista"/>
+        <w:ind w:left="1080"/>
+        <w:jc w:val="both"/>
+        <w:rPr>
+          <w:rFonts w:ascii="Segoe UI" w:hAnsi="Segoe UI" w:cs="Segoe UI"/>
+          <w:bCs/>
+          <w:lang w:val="en-US"/>
+        </w:rPr>
+      </w:pPr>
+    </w:p>
+    <w:p>
+      <w:pPr>
+        <w:pStyle w:val="Prrafodelista"/>
+        <w:ind w:left="1080"/>
+        <w:jc w:val="both"/>
+        <w:rPr>
+          <w:rFonts w:ascii="Segoe UI" w:hAnsi="Segoe UI" w:cs="Segoe UI"/>
+          <w:bCs/>
+          <w:lang w:val="en-US"/>
+        </w:rPr>
+      </w:pPr>
+      <w:r>
+        <w:rPr>
+          <w:rFonts w:ascii="Segoe UI" w:hAnsi="Segoe UI" w:cs="Segoe UI"/>
+          <w:bCs/>
+          <w:lang w:val="en-US"/>
+        </w:rPr>
+        <w:t>For this evaluation, a survey about the product is conducted:</w:t>
+      </w:r>
+    </w:p>
+    <w:tbl>
+      <w:tblPr>
+        <w:tblStyle w:val="Tablaconcuadrcula"/>
+        <w:tblW w:w="0" w:type="auto"/>
+        <w:tblInd w:w="1416" w:type="dxa"/>
+        <w:tblLook w:val="04A0" w:firstRow="1" w:lastRow="0" w:firstColumn="1" w:lastColumn="0" w:noHBand="0" w:noVBand="1"/>
+      </w:tblPr>
+      <w:tblGrid>
+        <w:gridCol w:w="2516"/>
+        <w:gridCol w:w="2464"/>
+        <w:gridCol w:w="2432"/>
+      </w:tblGrid>
+      <w:tr>
+        <w:tc>
+          <w:tcPr>
+            <w:tcW w:w="2942" w:type="dxa"/>
+          </w:tcPr>
+          <w:p>
+            <w:pPr>
+              <w:jc w:val="both"/>
+              <w:rPr>
+                <w:rFonts w:ascii="Segoe UI" w:hAnsi="Segoe UI" w:cs="Segoe UI"/>
+                <w:bCs/>
+              </w:rPr>
+            </w:pPr>
+            <w:proofErr w:type="spellStart"/>
+            <w:r>
+              <w:rPr>
+                <w:rFonts w:ascii="Segoe UI" w:hAnsi="Segoe UI" w:cs="Segoe UI"/>
+                <w:bCs/>
+              </w:rPr>
+              <w:t>Acceptable</w:t>
+            </w:r>
+            <w:proofErr w:type="spellEnd"/>
+          </w:p>
+        </w:tc>
+        <w:tc>
+          <w:tcPr>
+            <w:tcW w:w="2943" w:type="dxa"/>
+          </w:tcPr>
+          <w:p>
+            <w:pPr>
+              <w:jc w:val="both"/>
+              <w:rPr>
+                <w:rFonts w:ascii="Segoe UI" w:hAnsi="Segoe UI" w:cs="Segoe UI"/>
+                <w:bCs/>
+              </w:rPr>
+            </w:pPr>
+            <w:r>
+              <w:rPr>
+                <w:rFonts w:ascii="Segoe UI" w:hAnsi="Segoe UI" w:cs="Segoe UI"/>
+                <w:bCs/>
+              </w:rPr>
+              <w:t>Negative</w:t>
+            </w:r>
+          </w:p>
+        </w:tc>
+        <w:tc>
+          <w:tcPr>
+            <w:tcW w:w="2943" w:type="dxa"/>
+          </w:tcPr>
+          <w:p>
+            <w:pPr>
+              <w:jc w:val="both"/>
+              <w:rPr>
+                <w:rFonts w:ascii="Segoe UI" w:hAnsi="Segoe UI" w:cs="Segoe UI"/>
+                <w:bCs/>
+              </w:rPr>
+            </w:pPr>
+            <w:r>
+              <w:rPr>
+                <w:rFonts w:ascii="Segoe UI" w:hAnsi="Segoe UI" w:cs="Segoe UI"/>
+                <w:bCs/>
+              </w:rPr>
+              <w:t>Positive</w:t>
+            </w:r>
+          </w:p>
+        </w:tc>
+      </w:tr>
+      <w:tr>
+        <w:tc>
+          <w:tcPr>
+            <w:tcW w:w="2942" w:type="dxa"/>
+          </w:tcPr>
+          <w:p>
+            <w:pPr>
+              <w:jc w:val="both"/>
+              <w:rPr>
+                <w:rFonts w:ascii="Segoe UI" w:hAnsi="Segoe UI" w:cs="Segoe UI"/>
+                <w:bCs/>
+                <w:lang w:val="en-US"/>
+              </w:rPr>
+            </w:pPr>
+            <w:r>
+              <w:rPr>
+                <w:rFonts w:ascii="Segoe UI" w:hAnsi="Segoe UI" w:cs="Segoe UI"/>
+                <w:bCs/>
+                <w:lang w:val="en-US"/>
+              </w:rPr>
+              <w:t>Survey score is between 60 and 80 points.</w:t>
+            </w:r>
+          </w:p>
+        </w:tc>
+        <w:tc>
+          <w:tcPr>
+            <w:tcW w:w="2943" w:type="dxa"/>
+          </w:tcPr>
+          <w:p>
+            <w:pPr>
+              <w:jc w:val="both"/>
+              <w:rPr>
+                <w:rFonts w:ascii="Segoe UI" w:hAnsi="Segoe UI" w:cs="Segoe UI"/>
+                <w:bCs/>
+                <w:lang w:val="en-US"/>
+              </w:rPr>
+            </w:pPr>
+            <w:r>
+              <w:rPr>
+                <w:rFonts w:ascii="Segoe UI" w:hAnsi="Segoe UI" w:cs="Segoe UI"/>
+                <w:bCs/>
+                <w:lang w:val="en-US"/>
+              </w:rPr>
+              <w:t>Survey score is less than 60 points.</w:t>
+            </w:r>
+          </w:p>
+        </w:tc>
+        <w:tc>
+          <w:tcPr>
+            <w:tcW w:w="2943" w:type="dxa"/>
+          </w:tcPr>
+          <w:p>
+            <w:pPr>
+              <w:jc w:val="both"/>
+              <w:rPr>
+                <w:rFonts w:ascii="Segoe UI" w:hAnsi="Segoe UI" w:cs="Segoe UI"/>
+                <w:bCs/>
+                <w:lang w:val="en-US"/>
+              </w:rPr>
+            </w:pPr>
+            <w:r>
+              <w:rPr>
+                <w:rFonts w:ascii="Segoe UI" w:hAnsi="Segoe UI" w:cs="Segoe UI"/>
+                <w:bCs/>
+                <w:lang w:val="en-US"/>
+              </w:rPr>
+              <w:t>Survey score is greater than 80 points.</w:t>
+            </w:r>
+          </w:p>
+        </w:tc>
+      </w:tr>
+    </w:tbl>
+    <w:p>
+      <w:pPr>
+        <w:ind w:left="1416"/>
+        <w:jc w:val="both"/>
+        <w:rPr>
+          <w:rFonts w:ascii="Segoe UI" w:hAnsi="Segoe UI" w:cs="Segoe UI"/>
+          <w:bCs/>
+          <w:lang w:val="en-US"/>
+        </w:rPr>
+      </w:pPr>
+    </w:p>
+    <w:p>
+      <w:pPr>
+        <w:jc w:val="both"/>
+        <w:rPr>
+          <w:rFonts w:ascii="Segoe UI" w:hAnsi="Segoe UI" w:cs="Segoe UI"/>
+          <w:b/>
+          <w:lang w:val="en-US"/>
+        </w:rPr>
+      </w:pPr>
+    </w:p>
+    <w:p>
+      <w:pPr>
+        <w:pStyle w:val="Prrafodelista"/>
+        <w:jc w:val="both"/>
+        <w:rPr>
+          <w:rFonts w:ascii="Segoe UI" w:hAnsi="Segoe UI" w:cs="Segoe UI"/>
+          <w:b/>
           <w:lang w:val="en-US"/>
         </w:rPr>
       </w:pPr>
@@ -4627,7 +5868,6 @@
           <w:b/>
           <w:lang w:val="en-US"/>
         </w:rPr>
-        <w:lastRenderedPageBreak/>
         <w:t>Resource Allocation:</w:t>
       </w:r>
       <w:r>

</xml_diff>